<commit_message>
updated Pflichtenheft - Database Model_Sven.docx
</commit_message>
<xml_diff>
--- a/Pflichtenheft - Database Model_Sven.docx
+++ b/Pflichtenheft - Database Model_Sven.docx
@@ -1245,82 +1245,84 @@
       <w:r>
         <w:t>Das Editieren der Tickets ist nur entsprechend eingerichteten Nutzern erlaubt.</w:t>
       </w:r>
+    </w:p>
+    <w:p>
+      <w:r>
+        <w:t xml:space="preserve">Zum Erstellen oder Einsenden von Tickets ist vom Ersteller notwendig eine knappe </w:t>
+      </w:r>
+      <w:r>
+        <w:rPr>
+          <w:i/>
+        </w:rPr>
+        <w:t>Bezeichnung</w:t>
+      </w:r>
+      <w:r>
+        <w:t xml:space="preserve"> als Titel anzugeben sowie eine ausführliche </w:t>
+      </w:r>
+      <w:r>
+        <w:rPr>
+          <w:i/>
+        </w:rPr>
+        <w:t>Notiz</w:t>
+      </w:r>
+      <w:r>
+        <w:t>. Die restlichen Felder werden vom System automatisch vergeben.</w:t>
+      </w:r>
+    </w:p>
+    <w:p>
+      <w:r>
+        <w:t xml:space="preserve">Beim Eingang eines Tickets </w:t>
+      </w:r>
+      <w:r>
+        <w:t xml:space="preserve">ist das Feld </w:t>
+      </w:r>
+      <w:r>
+        <w:rPr>
+          <w:i/>
+        </w:rPr>
+        <w:t>Bearbeiter</w:t>
+      </w:r>
+      <w:r>
+        <w:t xml:space="preserve"> </w:t>
+      </w:r>
+      <w:r>
+        <w:t>leer</w:t>
+      </w:r>
+      <w:r>
+        <w:t xml:space="preserve">. Kümmert sich ein Nutzer um die Lösung eines Tickets, so muss er seinen Nutzernamen in das Feld </w:t>
+      </w:r>
+      <w:r>
+        <w:rPr>
+          <w:i/>
+        </w:rPr>
+        <w:t>Bearbeiter</w:t>
+      </w:r>
+      <w:r>
+        <w:t> eintragen.</w:t>
+      </w:r>
+      <w:r>
+        <w:br/>
+        <w:t xml:space="preserve">Sobald er das Ticket abgeschlossen hat, </w:t>
+      </w:r>
+      <w:r>
+        <w:t>muss der Bearbeiter auf der Detailsei</w:t>
+      </w:r>
+      <w:r>
+        <w:t>t</w:t>
+      </w:r>
+      <w:r>
+        <w:t xml:space="preserve">e des Tickets auf den Button „Abschließen“ klicken. Dieser Button kann nur vom aktuell eingetragenen Bearbeiter betätigt werden. Zusätzlich kann der Lösungsweg in der </w:t>
+      </w:r>
+      <w:proofErr w:type="spellStart"/>
+      <w:r>
+        <w:t>Notitz</w:t>
+      </w:r>
+      <w:proofErr w:type="spellEnd"/>
+      <w:r>
+        <w:t xml:space="preserve"> vermerkt werden.</w:t>
+      </w:r>
       <w:bookmarkStart w:id="0" w:name="_GoBack"/>
       <w:bookmarkEnd w:id="0"/>
-    </w:p>
-    <w:p>
-      <w:r>
-        <w:t xml:space="preserve">Zum Erstellen oder Einsenden von Tickets ist vom Ersteller notwendig eine knappe </w:t>
-      </w:r>
-      <w:r>
-        <w:rPr>
-          <w:i/>
-        </w:rPr>
-        <w:t>Bezeichnung</w:t>
-      </w:r>
-      <w:r>
-        <w:t xml:space="preserve"> als Titel anzugeben sowie eine ausführliche </w:t>
-      </w:r>
-      <w:r>
-        <w:rPr>
-          <w:i/>
-        </w:rPr>
-        <w:t>Notiz</w:t>
-      </w:r>
-      <w:r>
-        <w:t>. Die restlichen Felder werden vom System automatisch vergeben.</w:t>
-      </w:r>
-    </w:p>
-    <w:p>
-      <w:r>
-        <w:t xml:space="preserve">Beim Eingang eines Tickets </w:t>
-      </w:r>
-      <w:r>
-        <w:t xml:space="preserve">ist das Feld </w:t>
-      </w:r>
-      <w:r>
-        <w:rPr>
-          <w:i/>
-        </w:rPr>
-        <w:t>Bearbeiter</w:t>
-      </w:r>
-      <w:r>
-        <w:t xml:space="preserve"> </w:t>
-      </w:r>
-      <w:r>
-        <w:t>leer</w:t>
-      </w:r>
-      <w:r>
-        <w:t xml:space="preserve">. Kümmert sich ein Nutzer um die Lösung eines Tickets, so muss er seinen Nutzernamen in das Feld </w:t>
-      </w:r>
-      <w:r>
-        <w:rPr>
-          <w:i/>
-        </w:rPr>
-        <w:t>Bearbeiter</w:t>
-      </w:r>
-      <w:r>
-        <w:t> eintragen.</w:t>
-      </w:r>
-      <w:r>
-        <w:br/>
-        <w:t xml:space="preserve">Sobald er das Ticket abgeschlossen hat, ist das Feld </w:t>
-      </w:r>
-      <w:proofErr w:type="spellStart"/>
-      <w:r>
-        <w:rPr>
-          <w:i/>
-        </w:rPr>
-        <w:t>AbgeschlossenDatum</w:t>
-      </w:r>
-      <w:proofErr w:type="spellEnd"/>
-      <w:r>
-        <w:t xml:space="preserve"> einzutragen.</w:t>
-      </w:r>
-      <w:r>
-        <w:br/>
-        <w:t>Zusätzlich kann der Lösungsweg in der Notiz vermerkt werden.</w:t>
-      </w:r>
     </w:p>
     <w:p>
       <w:r>
@@ -3426,7 +3428,7 @@
 </file>
 
 <file path=customXml/itemProps1.xml><?xml version="1.0" encoding="utf-8"?>
-<ds:datastoreItem xmlns:ds="http://schemas.openxmlformats.org/officeDocument/2006/customXml" ds:itemID="{DAEC6D54-2D29-4118-8215-51EBBF877FA1}">
+<ds:datastoreItem xmlns:ds="http://schemas.openxmlformats.org/officeDocument/2006/customXml" ds:itemID="{69E17179-9E65-49EA-B7D7-366C94F67726}">
   <ds:schemaRefs>
     <ds:schemaRef ds:uri="http://schemas.openxmlformats.org/officeDocument/2006/bibliography"/>
   </ds:schemaRefs>

</xml_diff>